<commit_message>
texto segunda via boleto
</commit_message>
<xml_diff>
--- a/documentation/CasosUso/CasosDeUso-restringir acesso.docx
+++ b/documentation/CasosUso/CasosDeUso-restringir acesso.docx
@@ -480,7 +480,7 @@
               <w:rPr>
                 <w:rFonts w:cs="Arial"/>
               </w:rPr>
-              <w:t>29</w:t>
+              <w:t>21</w:t>
             </w:r>
             <w:r>
               <w:rPr>
@@ -492,8 +492,10 @@
               <w:rPr>
                 <w:rFonts w:cs="Arial"/>
               </w:rPr>
-              <w:t>04</w:t>
+              <w:t>05</w:t>
             </w:r>
+            <w:bookmarkStart w:id="0" w:name="_GoBack"/>
+            <w:bookmarkEnd w:id="0"/>
             <w:r>
               <w:rPr>
                 <w:rFonts w:cs="Arial"/>
@@ -779,10 +781,10 @@
         </w:rPr>
         <w:t>Cadastrar Usuário</w:t>
       </w:r>
-      <w:bookmarkStart w:id="0" w:name="_Toc174789161"/>
-      <w:bookmarkStart w:id="1" w:name="_Toc174789162"/>
-      <w:bookmarkEnd w:id="0"/>
+      <w:bookmarkStart w:id="1" w:name="_Toc174789161"/>
+      <w:bookmarkStart w:id="2" w:name="_Toc174789162"/>
       <w:bookmarkEnd w:id="1"/>
+      <w:bookmarkEnd w:id="2"/>
     </w:p>
     <w:p>
       <w:pPr>
@@ -792,18 +794,18 @@
           <w:sz w:val="20"/>
         </w:rPr>
       </w:pPr>
-      <w:bookmarkStart w:id="2" w:name="_Toc291575022"/>
-      <w:bookmarkStart w:id="3" w:name="_Toc291576264"/>
-      <w:bookmarkStart w:id="4" w:name="_Toc291576242"/>
-      <w:bookmarkStart w:id="5" w:name="_Toc291575148"/>
-      <w:bookmarkStart w:id="6" w:name="_Toc291575111"/>
-      <w:bookmarkStart w:id="7" w:name="_Toc481532831"/>
-      <w:bookmarkStart w:id="8" w:name="_Toc481532954"/>
-      <w:bookmarkEnd w:id="2"/>
+      <w:bookmarkStart w:id="3" w:name="_Toc291575022"/>
+      <w:bookmarkStart w:id="4" w:name="_Toc291576264"/>
+      <w:bookmarkStart w:id="5" w:name="_Toc291576242"/>
+      <w:bookmarkStart w:id="6" w:name="_Toc291575148"/>
+      <w:bookmarkStart w:id="7" w:name="_Toc291575111"/>
+      <w:bookmarkStart w:id="8" w:name="_Toc481532831"/>
+      <w:bookmarkStart w:id="9" w:name="_Toc481532954"/>
       <w:bookmarkEnd w:id="3"/>
       <w:bookmarkEnd w:id="4"/>
       <w:bookmarkEnd w:id="5"/>
       <w:bookmarkEnd w:id="6"/>
+      <w:bookmarkEnd w:id="7"/>
       <w:r>
         <w:rPr>
           <w:rFonts w:ascii="Arial" w:hAnsi="Arial"/>
@@ -816,8 +818,8 @@
         </w:rPr>
         <w:br/>
       </w:r>
-      <w:bookmarkEnd w:id="7"/>
       <w:bookmarkEnd w:id="8"/>
+      <w:bookmarkEnd w:id="9"/>
       <w:r>
         <w:rPr>
           <w:rFonts w:ascii="Arial" w:hAnsi="Arial"/>
@@ -874,28 +876,30 @@
           <w:rFonts w:ascii="Arial" w:hAnsi="Arial"/>
         </w:rPr>
       </w:pPr>
-      <w:bookmarkStart w:id="9" w:name="_Toc291576269"/>
-      <w:bookmarkStart w:id="10" w:name="_Toc291576247"/>
-      <w:bookmarkStart w:id="11" w:name="_Toc291575153"/>
-      <w:bookmarkStart w:id="12" w:name="_Toc291575116"/>
-      <w:bookmarkStart w:id="13" w:name="_Toc291575027"/>
-      <w:bookmarkStart w:id="14" w:name="_Toc481532832"/>
-      <w:bookmarkStart w:id="15" w:name="_Toc481532955"/>
-      <w:bookmarkEnd w:id="9"/>
+      <w:bookmarkStart w:id="10" w:name="_Toc291576269"/>
+      <w:bookmarkStart w:id="11" w:name="_Toc291576247"/>
+      <w:bookmarkStart w:id="12" w:name="_Toc291575153"/>
+      <w:bookmarkStart w:id="13" w:name="_Toc291575116"/>
+      <w:bookmarkStart w:id="14" w:name="_Toc291575027"/>
+      <w:bookmarkStart w:id="15" w:name="_Toc481532832"/>
+      <w:bookmarkStart w:id="16" w:name="_Toc481532955"/>
       <w:bookmarkEnd w:id="10"/>
       <w:bookmarkEnd w:id="11"/>
       <w:bookmarkEnd w:id="12"/>
       <w:bookmarkEnd w:id="13"/>
+      <w:bookmarkEnd w:id="14"/>
+      <w:proofErr w:type="spellStart"/>
       <w:r>
         <w:rPr>
           <w:rFonts w:ascii="Arial" w:hAnsi="Arial"/>
         </w:rPr>
         <w:t>Atores</w:t>
       </w:r>
-      <w:bookmarkStart w:id="16" w:name="_Toc481532834"/>
-      <w:bookmarkStart w:id="17" w:name="_Toc481532957"/>
-      <w:bookmarkEnd w:id="14"/>
+      <w:bookmarkStart w:id="17" w:name="_Toc481532834"/>
+      <w:bookmarkStart w:id="18" w:name="_Toc481532957"/>
       <w:bookmarkEnd w:id="15"/>
+      <w:bookmarkEnd w:id="16"/>
+      <w:proofErr w:type="spellEnd"/>
     </w:p>
     <w:p>
       <w:pPr>
@@ -920,6 +924,7 @@
       <w:pPr>
         <w:pStyle w:val="iptitle2"/>
       </w:pPr>
+      <w:proofErr w:type="spellStart"/>
       <w:r>
         <w:rPr>
           <w:rFonts w:ascii="Arial" w:hAnsi="Arial"/>
@@ -932,8 +937,9 @@
         </w:rPr>
         <w:t>ondições</w:t>
       </w:r>
-      <w:bookmarkEnd w:id="16"/>
       <w:bookmarkEnd w:id="17"/>
+      <w:bookmarkEnd w:id="18"/>
+      <w:proofErr w:type="spellEnd"/>
     </w:p>
     <w:p>
       <w:pPr>
@@ -961,26 +967,28 @@
           <w:rFonts w:ascii="Arial" w:hAnsi="Arial"/>
         </w:rPr>
       </w:pPr>
-      <w:bookmarkStart w:id="18" w:name="_Toc291576267"/>
-      <w:bookmarkStart w:id="19" w:name="_Toc291576245"/>
-      <w:bookmarkStart w:id="20" w:name="_Toc291575151"/>
-      <w:bookmarkStart w:id="21" w:name="_Toc291575114"/>
-      <w:bookmarkStart w:id="22" w:name="_Toc291575025"/>
-      <w:bookmarkStart w:id="23" w:name="_Toc481532836"/>
-      <w:bookmarkStart w:id="24" w:name="_Toc481532959"/>
-      <w:bookmarkEnd w:id="18"/>
+      <w:bookmarkStart w:id="19" w:name="_Toc291576267"/>
+      <w:bookmarkStart w:id="20" w:name="_Toc291576245"/>
+      <w:bookmarkStart w:id="21" w:name="_Toc291575151"/>
+      <w:bookmarkStart w:id="22" w:name="_Toc291575114"/>
+      <w:bookmarkStart w:id="23" w:name="_Toc291575025"/>
+      <w:bookmarkStart w:id="24" w:name="_Toc481532836"/>
+      <w:bookmarkStart w:id="25" w:name="_Toc481532959"/>
       <w:bookmarkEnd w:id="19"/>
       <w:bookmarkEnd w:id="20"/>
       <w:bookmarkEnd w:id="21"/>
       <w:bookmarkEnd w:id="22"/>
+      <w:bookmarkEnd w:id="23"/>
+      <w:proofErr w:type="spellStart"/>
       <w:r>
         <w:rPr>
           <w:rFonts w:ascii="Arial" w:hAnsi="Arial"/>
         </w:rPr>
         <w:t>Pós-Condições</w:t>
       </w:r>
-      <w:bookmarkEnd w:id="23"/>
       <w:bookmarkEnd w:id="24"/>
+      <w:bookmarkEnd w:id="25"/>
+      <w:proofErr w:type="spellEnd"/>
     </w:p>
     <w:p>
       <w:pPr>
@@ -994,13 +1002,13 @@
           <w:rFonts w:cs="Arial"/>
         </w:rPr>
       </w:pPr>
-      <w:bookmarkStart w:id="25" w:name="_Toc291575156"/>
-      <w:bookmarkStart w:id="26" w:name="_Toc291575119"/>
-      <w:bookmarkStart w:id="27" w:name="_Toc291575030"/>
-      <w:bookmarkStart w:id="28" w:name="_Toc291576272"/>
-      <w:bookmarkStart w:id="29" w:name="_Toc291576250"/>
-      <w:bookmarkStart w:id="30" w:name="_Toc481532838"/>
-      <w:bookmarkStart w:id="31" w:name="_Toc481532961"/>
+      <w:bookmarkStart w:id="26" w:name="_Toc291575156"/>
+      <w:bookmarkStart w:id="27" w:name="_Toc291575119"/>
+      <w:bookmarkStart w:id="28" w:name="_Toc291575030"/>
+      <w:bookmarkStart w:id="29" w:name="_Toc291576272"/>
+      <w:bookmarkStart w:id="30" w:name="_Toc291576250"/>
+      <w:bookmarkStart w:id="31" w:name="_Toc481532838"/>
+      <w:bookmarkStart w:id="32" w:name="_Toc481532961"/>
       <w:r>
         <w:rPr>
           <w:rFonts w:cs="Arial"/>
@@ -1015,25 +1023,41 @@
           <w:rFonts w:ascii="Arial" w:hAnsi="Arial"/>
         </w:rPr>
       </w:pPr>
+      <w:proofErr w:type="spellStart"/>
       <w:r>
         <w:rPr>
           <w:rFonts w:ascii="Arial" w:hAnsi="Arial"/>
         </w:rPr>
-        <w:t>Fluxos de Ev</w:t>
-      </w:r>
-      <w:bookmarkEnd w:id="25"/>
+        <w:t>Fluxos</w:t>
+      </w:r>
+      <w:proofErr w:type="spellEnd"/>
+      <w:r>
+        <w:rPr>
+          <w:rFonts w:ascii="Arial" w:hAnsi="Arial"/>
+        </w:rPr>
+        <w:t xml:space="preserve"> de </w:t>
+      </w:r>
+      <w:proofErr w:type="spellStart"/>
+      <w:r>
+        <w:rPr>
+          <w:rFonts w:ascii="Arial" w:hAnsi="Arial"/>
+        </w:rPr>
+        <w:t>Ev</w:t>
+      </w:r>
       <w:bookmarkEnd w:id="26"/>
       <w:bookmarkEnd w:id="27"/>
       <w:bookmarkEnd w:id="28"/>
       <w:bookmarkEnd w:id="29"/>
+      <w:bookmarkEnd w:id="30"/>
       <w:r>
         <w:rPr>
           <w:rFonts w:ascii="Arial" w:hAnsi="Arial"/>
         </w:rPr>
         <w:t>ento</w:t>
       </w:r>
-      <w:bookmarkEnd w:id="30"/>
       <w:bookmarkEnd w:id="31"/>
+      <w:bookmarkEnd w:id="32"/>
+      <w:proofErr w:type="spellEnd"/>
     </w:p>
     <w:p>
       <w:pPr>
@@ -1181,7 +1205,7 @@
           <w:szCs w:val="20"/>
         </w:rPr>
       </w:pPr>
-      <w:bookmarkStart w:id="32" w:name="_Hlk481535994"/>
+      <w:bookmarkStart w:id="33" w:name="_Hlk481535994"/>
     </w:p>
     <w:p>
       <w:pPr>
@@ -1191,13 +1215,13 @@
           <w:szCs w:val="20"/>
         </w:rPr>
       </w:pPr>
-      <w:bookmarkStart w:id="33" w:name="_Toc481532841"/>
-      <w:bookmarkStart w:id="34" w:name="_Toc481532964"/>
-      <w:bookmarkStart w:id="35" w:name="_Toc481532842"/>
-      <w:bookmarkStart w:id="36" w:name="_Toc481532965"/>
-      <w:bookmarkEnd w:id="32"/>
+      <w:bookmarkStart w:id="34" w:name="_Toc481532841"/>
+      <w:bookmarkStart w:id="35" w:name="_Toc481532964"/>
+      <w:bookmarkStart w:id="36" w:name="_Toc481532842"/>
+      <w:bookmarkStart w:id="37" w:name="_Toc481532965"/>
       <w:bookmarkEnd w:id="33"/>
       <w:bookmarkEnd w:id="34"/>
+      <w:bookmarkEnd w:id="35"/>
       <w:r>
         <w:rPr>
           <w:b/>
@@ -1245,19 +1269,10 @@
           <w:sz w:val="20"/>
           <w:szCs w:val="20"/>
         </w:rPr>
-        <w:t>Nom</w:t>
-      </w:r>
-      <w:bookmarkStart w:id="37" w:name="_GoBack"/>
+        <w:t>Nome de usuário e senha já existente (invalido)</w:t>
+      </w:r>
+      <w:bookmarkEnd w:id="36"/>
       <w:bookmarkEnd w:id="37"/>
-      <w:r>
-        <w:rPr>
-          <w:sz w:val="20"/>
-          <w:szCs w:val="20"/>
-        </w:rPr>
-        <w:t>e de usuário e senha já existente (invalido)</w:t>
-      </w:r>
-      <w:bookmarkEnd w:id="35"/>
-      <w:bookmarkEnd w:id="36"/>
     </w:p>
     <w:p>
       <w:pPr>
@@ -1355,16 +1370,38 @@
         </w:rPr>
         <w:t xml:space="preserve">             </w:t>
       </w:r>
+      <w:proofErr w:type="spellStart"/>
       <w:r>
         <w:rPr>
           <w:rFonts w:ascii="Arial" w:hAnsi="Arial"/>
         </w:rPr>
-        <w:t>Regras de Negócio [RN]</w:t>
-      </w:r>
+        <w:t>Regras</w:t>
+      </w:r>
+      <w:proofErr w:type="spellEnd"/>
       <w:r>
         <w:rPr>
           <w:rFonts w:ascii="Arial" w:hAnsi="Arial"/>
         </w:rPr>
+        <w:t xml:space="preserve"> de </w:t>
+      </w:r>
+      <w:proofErr w:type="spellStart"/>
+      <w:r>
+        <w:rPr>
+          <w:rFonts w:ascii="Arial" w:hAnsi="Arial"/>
+        </w:rPr>
+        <w:t>Negócio</w:t>
+      </w:r>
+      <w:proofErr w:type="spellEnd"/>
+      <w:r>
+        <w:rPr>
+          <w:rFonts w:ascii="Arial" w:hAnsi="Arial"/>
+        </w:rPr>
+        <w:t xml:space="preserve"> [RN]</w:t>
+      </w:r>
+      <w:r>
+        <w:rPr>
+          <w:rFonts w:ascii="Arial" w:hAnsi="Arial"/>
+        </w:rPr>
         <w:br/>
       </w:r>
       <w:r>
@@ -1379,14 +1416,30 @@
         </w:rPr>
         <w:t xml:space="preserve">             </w:t>
       </w:r>
+      <w:proofErr w:type="spellStart"/>
       <w:r>
         <w:rPr>
           <w:rFonts w:ascii="Arial" w:hAnsi="Arial"/>
         </w:rPr>
-        <w:t>Não há</w:t>
+        <w:t>Não</w:t>
+      </w:r>
+      <w:proofErr w:type="spellEnd"/>
+      <w:r>
+        <w:rPr>
+          <w:rFonts w:ascii="Arial" w:hAnsi="Arial"/>
+        </w:rPr>
+        <w:t xml:space="preserve"> </w:t>
+      </w:r>
+      <w:proofErr w:type="spellStart"/>
+      <w:r>
+        <w:rPr>
+          <w:rFonts w:ascii="Arial" w:hAnsi="Arial"/>
+        </w:rPr>
+        <w:t>há</w:t>
       </w:r>
       <w:bookmarkEnd w:id="48"/>
       <w:bookmarkEnd w:id="49"/>
+      <w:proofErr w:type="spellEnd"/>
     </w:p>
     <w:p>
       <w:pPr>
@@ -1424,12 +1477,34 @@
       </w:pPr>
       <w:bookmarkStart w:id="52" w:name="_Toc481532847"/>
       <w:bookmarkStart w:id="53" w:name="_Toc481532970"/>
+      <w:proofErr w:type="spellStart"/>
       <w:r>
         <w:rPr>
           <w:rFonts w:ascii="Arial" w:hAnsi="Arial"/>
         </w:rPr>
         <w:lastRenderedPageBreak/>
-        <w:t>Requisitos Especiais [RE]</w:t>
+        <w:t>Requisitos</w:t>
+      </w:r>
+      <w:proofErr w:type="spellEnd"/>
+      <w:r>
+        <w:rPr>
+          <w:rFonts w:ascii="Arial" w:hAnsi="Arial"/>
+        </w:rPr>
+        <w:t xml:space="preserve"> </w:t>
+      </w:r>
+      <w:proofErr w:type="spellStart"/>
+      <w:r>
+        <w:rPr>
+          <w:rFonts w:ascii="Arial" w:hAnsi="Arial"/>
+        </w:rPr>
+        <w:t>Especiais</w:t>
+      </w:r>
+      <w:proofErr w:type="spellEnd"/>
+      <w:r>
+        <w:rPr>
+          <w:rFonts w:ascii="Arial" w:hAnsi="Arial"/>
+        </w:rPr>
+        <w:t xml:space="preserve"> [RE]</w:t>
       </w:r>
       <w:bookmarkEnd w:id="52"/>
       <w:bookmarkEnd w:id="53"/>
@@ -1499,11 +1574,33 @@
       <w:bookmarkEnd w:id="61"/>
       <w:bookmarkEnd w:id="62"/>
       <w:bookmarkEnd w:id="63"/>
+      <w:proofErr w:type="spellStart"/>
       <w:r>
         <w:rPr>
           <w:rFonts w:ascii="Arial" w:hAnsi="Arial"/>
         </w:rPr>
-        <w:t>Pontos de Relacionamento [PR]</w:t>
+        <w:t>Pontos</w:t>
+      </w:r>
+      <w:proofErr w:type="spellEnd"/>
+      <w:r>
+        <w:rPr>
+          <w:rFonts w:ascii="Arial" w:hAnsi="Arial"/>
+        </w:rPr>
+        <w:t xml:space="preserve"> de </w:t>
+      </w:r>
+      <w:proofErr w:type="spellStart"/>
+      <w:r>
+        <w:rPr>
+          <w:rFonts w:ascii="Arial" w:hAnsi="Arial"/>
+        </w:rPr>
+        <w:t>Relacionamento</w:t>
+      </w:r>
+      <w:proofErr w:type="spellEnd"/>
+      <w:r>
+        <w:rPr>
+          <w:rFonts w:ascii="Arial" w:hAnsi="Arial"/>
+        </w:rPr>
+        <w:t xml:space="preserve"> [PR]</w:t>
       </w:r>
     </w:p>
     <w:p>
@@ -1517,10 +1614,32 @@
         <w:rPr>
           <w:rFonts w:ascii="Arial" w:hAnsi="Arial"/>
         </w:rPr>
-        <w:t xml:space="preserve">              Não Há</w:t>
+        <w:t xml:space="preserve">              </w:t>
+      </w:r>
+      <w:proofErr w:type="spellStart"/>
+      <w:r>
+        <w:rPr>
+          <w:rFonts w:ascii="Arial" w:hAnsi="Arial"/>
+        </w:rPr>
+        <w:t>Não</w:t>
+      </w:r>
+      <w:proofErr w:type="spellEnd"/>
+      <w:r>
+        <w:rPr>
+          <w:rFonts w:ascii="Arial" w:hAnsi="Arial"/>
+        </w:rPr>
+        <w:t xml:space="preserve"> </w:t>
+      </w:r>
+      <w:proofErr w:type="spellStart"/>
+      <w:r>
+        <w:rPr>
+          <w:rFonts w:ascii="Arial" w:hAnsi="Arial"/>
+        </w:rPr>
+        <w:t>Há</w:t>
       </w:r>
       <w:bookmarkEnd w:id="64"/>
       <w:bookmarkEnd w:id="65"/>
+      <w:proofErr w:type="spellEnd"/>
     </w:p>
     <w:p>
       <w:pPr>
@@ -4508,7 +4627,7 @@
 </file>
 
 <file path=customXml/itemProps1.xml><?xml version="1.0" encoding="utf-8"?>
-<ds:datastoreItem xmlns:ds="http://schemas.openxmlformats.org/officeDocument/2006/customXml" ds:itemID="{1B192926-4946-43ED-9E9C-BBF10AC5BF7A}">
+<ds:datastoreItem xmlns:ds="http://schemas.openxmlformats.org/officeDocument/2006/customXml" ds:itemID="{0A67AEC2-B99E-4A21-B903-79D3FC99A0A4}">
   <ds:schemaRefs>
     <ds:schemaRef ds:uri="http://schemas.openxmlformats.org/officeDocument/2006/bibliography"/>
   </ds:schemaRefs>

</xml_diff>